<commit_message>
Corrected the URL of file in document footer.
</commit_message>
<xml_diff>
--- a/Project 1/Plans/Homework Transcript - Assessment of eMovies Modernization.docx
+++ b/Project 1/Plans/Homework Transcript - Assessment of eMovies Modernization.docx
@@ -259,7 +259,7 @@
           <w:sz w:val="24"/>
           <w:szCs w:val="24"/>
         </w:rPr>
-        <w:t xml:space="preserve">I am also going to see if I can normalize the database. Within the body of Payment, I notice Credit Card number, expiration, and type. Credit Card itself is a subtype of payment so instead </w:t>
+        <w:t xml:space="preserve">I am also going to see if I can normalize the database. Within the body of Payment, I notice Credit Card number, expiration, and type. Credit Card itself is a subtype of payment so instead of being in the body of Payment, it should be its own entity and have expiration, type, and </w:t>
       </w:r>
       <w:r>
         <w:rPr>
@@ -268,7 +268,7 @@
           <w:szCs w:val="24"/>
         </w:rPr>
         <w:lastRenderedPageBreak/>
-        <w:t>of being in the body of Payment, it should be its own entity and have expiration, type, and number as its attributes. CreditCard will still have a relationship to Payment as child and Payment as a parent, established by a foreign key to PaymentTransactionNumberId. The same thing should happen with check, and electronicpay, which are also types of payments. Like Credit Card, they should be separate entities with their own bodies, as children of Payment with a foreign key to type. The Check entity should have CheckId as a primary key with bank number and number as attributes and the electronicpayment entity should have electronicpaymentid as a primary key with Vendor Number and Account Number as attributes.</w:t>
+        <w:t>number as its attributes. CreditCard will still have a relationship to Payment as child and Payment as a parent, established by a foreign key to PaymentTransactionNumberId. The same thing should happen with check, and electronicpay, which are also types of payments. Like Credit Card, they should be separate entities with their own bodies, as children of Payment with a foreign key to type. The Check entity should have CheckId as a primary key with bank number and number as attributes and the electronicpayment entity should have electronicpaymentid as a primary key with Vendor Number and Account Number as attributes.</w:t>
       </w:r>
     </w:p>
     <w:p>
@@ -389,16 +389,7 @@
           <w:sz w:val="24"/>
           <w:szCs w:val="24"/>
         </w:rPr>
-        <w:t xml:space="preserve">, so for example, Movie.Payment. Lastly, because we have already done the thinking in the logical model, we just need to make a few more adjustments in the physical. For example, the attributes that we decided could be optional can be null, like social security number in the Person table. And because we are now on computers, we might have to adjust some of the data types. For example, using the business rule from the logical--an EmployeeNumberId because it is assigned by the </w:t>
-      </w:r>
-      <w:r>
-        <w:rPr>
-          <w:rFonts w:ascii="Tw Cen MT" w:hAnsi="Tw Cen MT"/>
-          <w:sz w:val="24"/>
-          <w:szCs w:val="24"/>
-        </w:rPr>
-        <w:lastRenderedPageBreak/>
-        <w:t xml:space="preserve">company, does not necessarily have to be variable; it can be char which can save some space and if it’s an Id, it can just be a non-negative integer. </w:t>
+        <w:t xml:space="preserve">, so for example, Movie.Payment. Lastly, because we have already done the thinking in the logical model, we just need to make a few more adjustments in the physical. For example, the attributes that we decided could be optional can be null, like social security number in the Person table. And because we are now on computers, we might have to adjust some of the data types. For example, using the business rule from the logical--an EmployeeNumberId because it is assigned by the company, does not necessarily have to be variable; it can be char which can save some space and if it’s an Id, it can just be a non-negative integer. </w:t>
       </w:r>
     </w:p>
     <w:p>
@@ -415,6 +406,7 @@
           <w:sz w:val="24"/>
           <w:szCs w:val="24"/>
         </w:rPr>
+        <w:lastRenderedPageBreak/>
         <w:t>Those are a few of the changes I would make to modernize the eMovies database.  Thank you.</w:t>
       </w:r>
     </w:p>
@@ -646,18 +638,8 @@
         <w:b/>
         <w:bCs/>
       </w:rPr>
-      <w:t>https://github.com/gaja9141/ghStudentModelsRepository/blob/main/Project%201/Plans/Business%20Object%20(Entity)%20Definitions.docx</w:t>
+      <w:t>https://github.com/gaja9141/ghStudentModelsRepository/blob/main/Project%201/Plans/Homework%20Transcript%20-%20Assessment%20of%20eMovies%20Modernization.docx</w:t>
     </w:r>
-  </w:p>
-  <w:p>
-    <w:pPr>
-      <w:pStyle w:val="Footer"/>
-      <w:rPr>
-        <w:rFonts w:ascii="Tw Cen MT" w:hAnsi="Tw Cen MT"/>
-        <w:b/>
-        <w:bCs/>
-      </w:rPr>
-    </w:pPr>
   </w:p>
 </w:ftr>
 </file>

</xml_diff>